<commit_message>
updates to student checklist
</commit_message>
<xml_diff>
--- a/Student Checklist.docx
+++ b/Student Checklist.docx
@@ -223,12 +223,7 @@
         <w:ind w:left="100" w:right="140"/>
       </w:pPr>
       <w:r>
-        <w:t xml:space="preserve">The evidence required can be taken from your </w:t>
-      </w:r>
-      <w:bookmarkStart w:id="0" w:name="_GoBack"/>
-      <w:bookmarkEnd w:id="0"/>
-      <w:r>
-        <w:t>assignments, homework that you have completed on your own or by creating a specific example for the PDA.</w:t>
+        <w:t>The evidence required can be taken from your assignments, homework that you have completed on your own or by creating a specific example for the PDA.</w:t>
       </w:r>
     </w:p>
     <w:p>
@@ -948,6 +943,14 @@
                 <w:rFonts w:ascii="Times New Roman"/>
               </w:rPr>
             </w:pPr>
+            <w:r>
+              <w:rPr>
+                <w:rFonts w:ascii="Times New Roman"/>
+              </w:rPr>
+              <w:t>Done in Week3 homework -Cinema</w:t>
+            </w:r>
+            <w:bookmarkStart w:id="0" w:name="_GoBack"/>
+            <w:bookmarkEnd w:id="0"/>
           </w:p>
         </w:tc>
       </w:tr>

</xml_diff>

<commit_message>
minor changes to checklist
</commit_message>
<xml_diff>
--- a/Student Checklist.docx
+++ b/Student Checklist.docx
@@ -674,13 +674,26 @@
             <w:pPr>
               <w:pStyle w:val="BodyText"/>
               <w:spacing w:before="136"/>
-              <w:ind w:left="120"/>
             </w:pPr>
             <w:r>
               <w:rPr>
                 <w:w w:val="105"/>
               </w:rPr>
-              <w:t>Week 6 Day2 -  Library homework</w:t>
+              <w:t xml:space="preserve">Week 6 Day2 </w:t>
+            </w:r>
+            <w:proofErr w:type="gramStart"/>
+            <w:r>
+              <w:rPr>
+                <w:w w:val="105"/>
+              </w:rPr>
+              <w:t>-  Library</w:t>
+            </w:r>
+            <w:proofErr w:type="gramEnd"/>
+            <w:r>
+              <w:rPr>
+                <w:w w:val="105"/>
+              </w:rPr>
+              <w:t xml:space="preserve"> homework</w:t>
             </w:r>
           </w:p>
           <w:p>
@@ -1099,7 +1112,21 @@
               <w:rPr>
                 <w:sz w:val="20"/>
               </w:rPr>
-              <w:t>Week 1 Day 3 arrays_hashes_practice homework</w:t>
+              <w:t xml:space="preserve">Week 1 Day 3 </w:t>
+            </w:r>
+            <w:proofErr w:type="spellStart"/>
+            <w:r>
+              <w:rPr>
+                <w:sz w:val="20"/>
+              </w:rPr>
+              <w:t>arrays_hashes_practice</w:t>
+            </w:r>
+            <w:proofErr w:type="spellEnd"/>
+            <w:r>
+              <w:rPr>
+                <w:sz w:val="20"/>
+              </w:rPr>
+              <w:t xml:space="preserve"> homework</w:t>
             </w:r>
           </w:p>
           <w:p>
@@ -1408,7 +1435,15 @@
               <w:pStyle w:val="TableParagraph"/>
             </w:pPr>
             <w:r>
-              <w:t>A Class diagram.</w:t>
+              <w:t xml:space="preserve">A Class </w:t>
+            </w:r>
+            <w:proofErr w:type="gramStart"/>
+            <w:r>
+              <w:t>diagram</w:t>
+            </w:r>
+            <w:proofErr w:type="gramEnd"/>
+            <w:r>
+              <w:t>.</w:t>
             </w:r>
           </w:p>
         </w:tc>
@@ -1503,7 +1538,15 @@
               <w:pStyle w:val="TableParagraph"/>
             </w:pPr>
             <w:r>
-              <w:t>An Object diagram.</w:t>
+              <w:t xml:space="preserve">An Object </w:t>
+            </w:r>
+            <w:proofErr w:type="gramStart"/>
+            <w:r>
+              <w:t>diagram</w:t>
+            </w:r>
+            <w:proofErr w:type="gramEnd"/>
+            <w:r>
+              <w:t>.</w:t>
             </w:r>
           </w:p>
         </w:tc>
@@ -2049,7 +2092,23 @@
                 <w:rFonts w:ascii="Times New Roman"/>
                 <w:sz w:val="20"/>
               </w:rPr>
-              <w:t>Planet Nine project and SweetShop project</w:t>
+              <w:t xml:space="preserve">Planet Nine project and </w:t>
+            </w:r>
+            <w:proofErr w:type="spellStart"/>
+            <w:r>
+              <w:rPr>
+                <w:rFonts w:ascii="Times New Roman"/>
+                <w:sz w:val="20"/>
+              </w:rPr>
+              <w:t>SweetShop</w:t>
+            </w:r>
+            <w:proofErr w:type="spellEnd"/>
+            <w:r>
+              <w:rPr>
+                <w:rFonts w:ascii="Times New Roman"/>
+                <w:sz w:val="20"/>
+              </w:rPr>
+              <w:t xml:space="preserve"> project</w:t>
             </w:r>
           </w:p>
         </w:tc>
@@ -2133,8 +2192,17 @@
                 <w:rFonts w:ascii="Times New Roman"/>
                 <w:sz w:val="20"/>
               </w:rPr>
-              <w:t>Week12 countries_weekend_homework</w:t>
-            </w:r>
+              <w:t xml:space="preserve">Week12 </w:t>
+            </w:r>
+            <w:proofErr w:type="spellStart"/>
+            <w:r>
+              <w:rPr>
+                <w:rFonts w:ascii="Times New Roman"/>
+                <w:sz w:val="20"/>
+              </w:rPr>
+              <w:t>countries_weekend_homework</w:t>
+            </w:r>
+            <w:proofErr w:type="spellEnd"/>
           </w:p>
           <w:p>
             <w:pPr>
@@ -2281,7 +2349,23 @@
                 <w:rFonts w:ascii="Times New Roman"/>
                 <w:sz w:val="20"/>
               </w:rPr>
-              <w:t>Done in FruitMachine project</w:t>
+              <w:t xml:space="preserve">Done in </w:t>
+            </w:r>
+            <w:proofErr w:type="spellStart"/>
+            <w:r>
+              <w:rPr>
+                <w:rFonts w:ascii="Times New Roman"/>
+                <w:sz w:val="20"/>
+              </w:rPr>
+              <w:t>FruitMachine</w:t>
+            </w:r>
+            <w:proofErr w:type="spellEnd"/>
+            <w:r>
+              <w:rPr>
+                <w:rFonts w:ascii="Times New Roman"/>
+                <w:sz w:val="20"/>
+              </w:rPr>
+              <w:t xml:space="preserve"> project</w:t>
             </w:r>
           </w:p>
         </w:tc>
@@ -2418,7 +2502,23 @@
                 <w:rFonts w:ascii="Times New Roman"/>
                 <w:sz w:val="20"/>
               </w:rPr>
-              <w:t>Done in FruitMachine project</w:t>
+              <w:t xml:space="preserve">Done in </w:t>
+            </w:r>
+            <w:proofErr w:type="spellStart"/>
+            <w:r>
+              <w:rPr>
+                <w:rFonts w:ascii="Times New Roman"/>
+                <w:sz w:val="20"/>
+              </w:rPr>
+              <w:t>FruitMachine</w:t>
+            </w:r>
+            <w:proofErr w:type="spellEnd"/>
+            <w:r>
+              <w:rPr>
+                <w:rFonts w:ascii="Times New Roman"/>
+                <w:sz w:val="20"/>
+              </w:rPr>
+              <w:t xml:space="preserve"> project</w:t>
             </w:r>
           </w:p>
         </w:tc>
@@ -2556,7 +2656,23 @@
                 <w:rFonts w:ascii="Times New Roman"/>
                 <w:sz w:val="20"/>
               </w:rPr>
-              <w:t>Done for SweetShop project</w:t>
+              <w:t xml:space="preserve">Done for </w:t>
+            </w:r>
+            <w:proofErr w:type="spellStart"/>
+            <w:r>
+              <w:rPr>
+                <w:rFonts w:ascii="Times New Roman"/>
+                <w:sz w:val="20"/>
+              </w:rPr>
+              <w:t>SweetShop</w:t>
+            </w:r>
+            <w:proofErr w:type="spellEnd"/>
+            <w:r>
+              <w:rPr>
+                <w:rFonts w:ascii="Times New Roman"/>
+                <w:sz w:val="20"/>
+              </w:rPr>
+              <w:t xml:space="preserve"> project</w:t>
             </w:r>
           </w:p>
         </w:tc>
@@ -3168,7 +3284,23 @@
                 <w:rFonts w:ascii="Times New Roman"/>
                 <w:sz w:val="20"/>
               </w:rPr>
-              <w:t>Done in FruitMachine project</w:t>
+              <w:t xml:space="preserve">Done in </w:t>
+            </w:r>
+            <w:proofErr w:type="spellStart"/>
+            <w:r>
+              <w:rPr>
+                <w:rFonts w:ascii="Times New Roman"/>
+                <w:sz w:val="20"/>
+              </w:rPr>
+              <w:t>FruitMachine</w:t>
+            </w:r>
+            <w:proofErr w:type="spellEnd"/>
+            <w:r>
+              <w:rPr>
+                <w:rFonts w:ascii="Times New Roman"/>
+                <w:sz w:val="20"/>
+              </w:rPr>
+              <w:t xml:space="preserve"> project</w:t>
             </w:r>
           </w:p>
         </w:tc>
@@ -3351,11 +3483,19 @@
                 <w:w w:val="105"/>
               </w:rPr>
             </w:pPr>
+            <w:proofErr w:type="spellStart"/>
             <w:r>
               <w:rPr>
                 <w:w w:val="105"/>
               </w:rPr>
-              <w:t>CodeClanTowers homework</w:t>
+              <w:t>CodeClanTowers</w:t>
+            </w:r>
+            <w:proofErr w:type="spellEnd"/>
+            <w:r>
+              <w:rPr>
+                <w:w w:val="105"/>
+              </w:rPr>
+              <w:t xml:space="preserve"> homework</w:t>
             </w:r>
           </w:p>
           <w:p>
@@ -3468,7 +3608,15 @@
               <w:pStyle w:val="TableParagraph"/>
             </w:pPr>
             <w:r>
-              <w:t>Take a screenshot of one of your projects where you have worked alone and attach the Github link.</w:t>
+              <w:t xml:space="preserve">Take a screenshot of one of your projects where you have worked alone and attach the </w:t>
+            </w:r>
+            <w:proofErr w:type="spellStart"/>
+            <w:r>
+              <w:t>Github</w:t>
+            </w:r>
+            <w:proofErr w:type="spellEnd"/>
+            <w:r>
+              <w:t xml:space="preserve"> link.</w:t>
             </w:r>
           </w:p>
         </w:tc>
@@ -3491,7 +3639,23 @@
                 <w:rFonts w:ascii="Times New Roman"/>
                 <w:sz w:val="20"/>
               </w:rPr>
-              <w:t>Done for FruitMachine project</w:t>
+              <w:t xml:space="preserve">Done for </w:t>
+            </w:r>
+            <w:proofErr w:type="spellStart"/>
+            <w:r>
+              <w:rPr>
+                <w:rFonts w:ascii="Times New Roman"/>
+                <w:sz w:val="20"/>
+              </w:rPr>
+              <w:t>FruitMachine</w:t>
+            </w:r>
+            <w:proofErr w:type="spellEnd"/>
+            <w:r>
+              <w:rPr>
+                <w:rFonts w:ascii="Times New Roman"/>
+                <w:sz w:val="20"/>
+              </w:rPr>
+              <w:t xml:space="preserve"> project</w:t>
             </w:r>
           </w:p>
         </w:tc>
@@ -4174,11 +4338,33 @@
                 <w:sz w:val="20"/>
               </w:rPr>
             </w:pPr>
+            <w:proofErr w:type="spellStart"/>
             <w:r>
               <w:rPr>
                 <w:w w:val="105"/>
               </w:rPr>
-              <w:t>javaScript-React-LyricsAPI – all day lab Week15 Day 3</w:t>
+              <w:t>javaScript</w:t>
+            </w:r>
+            <w:proofErr w:type="spellEnd"/>
+            <w:r>
+              <w:rPr>
+                <w:w w:val="105"/>
+              </w:rPr>
+              <w:t>-React-</w:t>
+            </w:r>
+            <w:proofErr w:type="spellStart"/>
+            <w:r>
+              <w:rPr>
+                <w:w w:val="105"/>
+              </w:rPr>
+              <w:t>LyricsAPI</w:t>
+            </w:r>
+            <w:proofErr w:type="spellEnd"/>
+            <w:r>
+              <w:rPr>
+                <w:w w:val="105"/>
+              </w:rPr>
+              <w:t xml:space="preserve"> – all day lab Week15 Day 3</w:t>
             </w:r>
           </w:p>
         </w:tc>
@@ -4383,7 +4569,15 @@
               <w:ind w:left="4" w:right="-20" w:firstLine="61"/>
             </w:pPr>
             <w:r>
-              <w:t>Take a screenshot of the contributor’s page on Github from your group project to show the team you worked with.</w:t>
+              <w:t xml:space="preserve">Take a screenshot of the contributor’s page on </w:t>
+            </w:r>
+            <w:proofErr w:type="spellStart"/>
+            <w:r>
+              <w:t>Github</w:t>
+            </w:r>
+            <w:proofErr w:type="spellEnd"/>
+            <w:r>
+              <w:t xml:space="preserve"> from your group project to show the team you worked with.</w:t>
             </w:r>
           </w:p>
         </w:tc>

</xml_diff>